<commit_message>
HtmlUi: - added Button (.java / .js) - updated Scout Html UI Meeting.docx
</commit_message>
<xml_diff>
--- a/org.eclipse.scout.rt.ui.html.parent/org.eclipse.scout.rt.ui.html/docs/project_mgmt/Scout Html UI Meeting.docx
+++ b/org.eclipse.scout.rt.ui.html.parent/org.eclipse.scout.rt.ui.html/docs/project_mgmt/Scout Html UI Meeting.docx
@@ -35,8 +35,6 @@
           <w:szCs w:val="24"/>
         </w:rPr>
       </w:pPr>
-      <w:bookmarkStart w:id="0" w:name="_GoBack"/>
-      <w:bookmarkEnd w:id="0"/>
       <w:r>
         <w:rPr>
           <w:rStyle w:val="Heading2Char"/>
@@ -96,7 +94,7 @@
           <w:color w:val="auto"/>
           <w:szCs w:val="24"/>
         </w:rPr>
-        <w:t>15.05.2014 08:36</w:t>
+        <w:t>28.05.2014 11:39</w:t>
       </w:r>
       <w:r>
         <w:rPr>
@@ -294,11 +292,9 @@
               <w:ind w:left="0"/>
               <w:cnfStyle w:val="000000100000" w:firstRow="0" w:lastRow="0" w:firstColumn="0" w:lastColumn="0" w:oddVBand="0" w:evenVBand="0" w:oddHBand="1" w:evenHBand="0" w:firstRowFirstColumn="0" w:firstRowLastColumn="0" w:lastRowFirstColumn="0" w:lastRowLastColumn="0"/>
             </w:pPr>
-            <w:proofErr w:type="spellStart"/>
             <w:r>
               <w:t>Awe</w:t>
             </w:r>
-            <w:proofErr w:type="spellEnd"/>
           </w:p>
         </w:tc>
         <w:tc>
@@ -316,22 +312,14 @@
               <w:t>Projektshare anlegen, CRM Projekt/Aktivitäten anlegen</w:t>
             </w:r>
             <w:r>
-              <w:t xml:space="preserve">, E-Mail Verteiler </w:t>
-            </w:r>
-            <w:proofErr w:type="spellStart"/>
-            <w:r>
-              <w:t>re</w:t>
-            </w:r>
-            <w:proofErr w:type="spellEnd"/>
-            <w:r>
-              <w:t>-namen, Termin-Serie für Mittwoch anlegen, Ressourcenplanung (Holger)</w:t>
+              <w:t>, E-Mail Verteiler re-namen, Termin-Serie für Mittwoch anlegen, Ressourcenplanung (Holger)</w:t>
             </w:r>
           </w:p>
         </w:tc>
         <w:tc>
           <w:tcPr>
             <w:tcW w:w="850" w:type="dxa"/>
-            <w:shd w:val="clear" w:color="auto" w:fill="FFCC8A" w:themeFill="accent4"/>
+            <w:shd w:val="clear" w:color="auto" w:fill="CCE6EC" w:themeFill="accent5" w:themeFillTint="66"/>
           </w:tcPr>
           <w:p>
             <w:pPr>
@@ -341,8 +329,10 @@
               <w:cnfStyle w:val="000000100000" w:firstRow="0" w:lastRow="0" w:firstColumn="0" w:lastColumn="0" w:oddVBand="0" w:evenVBand="0" w:oddHBand="1" w:evenHBand="0" w:firstRowFirstColumn="0" w:firstRowLastColumn="0" w:lastRowFirstColumn="0" w:lastRowLastColumn="0"/>
             </w:pPr>
             <w:r>
-              <w:t>i.A.</w:t>
+              <w:t>Done</w:t>
             </w:r>
+            <w:bookmarkStart w:id="0" w:name="_GoBack"/>
+            <w:bookmarkEnd w:id="0"/>
           </w:p>
         </w:tc>
       </w:tr>
@@ -356,6 +346,30 @@
             <w:pPr>
               <w:pStyle w:val="BSIStandard"/>
               <w:ind w:left="0"/>
+              <w:rPr>
+                <w:b w:val="0"/>
+              </w:rPr>
+            </w:pPr>
+            <w:r>
+              <w:rPr>
+                <w:b w:val="0"/>
+              </w:rPr>
+              <w:t>28.05.14</w:t>
+            </w:r>
+          </w:p>
+        </w:tc>
+        <w:tc>
+          <w:tcPr>
+            <w:tcW w:w="964" w:type="dxa"/>
+          </w:tcPr>
+          <w:p>
+            <w:pPr>
+              <w:pStyle w:val="BSIStandard"/>
+              <w:ind w:left="0"/>
+              <w:cnfStyle w:val="000000000000" w:firstRow="0" w:lastRow="0" w:firstColumn="0" w:lastColumn="0" w:oddVBand="0" w:evenVBand="0" w:oddHBand="0" w:evenHBand="0" w:firstRowFirstColumn="0" w:firstRowLastColumn="0" w:lastRowFirstColumn="0" w:lastRowLastColumn="0"/>
+              <w:rPr>
+                <w:b/>
+              </w:rPr>
             </w:pPr>
           </w:p>
         </w:tc>
@@ -369,18 +383,9 @@
               <w:ind w:left="0"/>
               <w:cnfStyle w:val="000000000000" w:firstRow="0" w:lastRow="0" w:firstColumn="0" w:lastColumn="0" w:oddVBand="0" w:evenVBand="0" w:oddHBand="0" w:evenHBand="0" w:firstRowFirstColumn="0" w:firstRowLastColumn="0" w:lastRowFirstColumn="0" w:lastRowLastColumn="0"/>
             </w:pPr>
-          </w:p>
-        </w:tc>
-        <w:tc>
-          <w:tcPr>
-            <w:tcW w:w="964" w:type="dxa"/>
-          </w:tcPr>
-          <w:p>
-            <w:pPr>
-              <w:pStyle w:val="BSIStandard"/>
-              <w:ind w:left="0"/>
-              <w:cnfStyle w:val="000000000000" w:firstRow="0" w:lastRow="0" w:firstColumn="0" w:lastColumn="0" w:oddVBand="0" w:evenVBand="0" w:oddHBand="0" w:evenHBand="0" w:firstRowFirstColumn="0" w:firstRowLastColumn="0" w:lastRowFirstColumn="0" w:lastRowLastColumn="0"/>
-            </w:pPr>
+            <w:r>
+              <w:t>Cru</w:t>
+            </w:r>
           </w:p>
         </w:tc>
         <w:tc>
@@ -393,18 +398,26 @@
               <w:ind w:left="0"/>
               <w:cnfStyle w:val="000000000000" w:firstRow="0" w:lastRow="0" w:firstColumn="0" w:lastColumn="0" w:oddVBand="0" w:evenVBand="0" w:oddHBand="0" w:evenHBand="0" w:firstRowFirstColumn="0" w:firstRowLastColumn="0" w:lastRowFirstColumn="0" w:lastRowLastColumn="0"/>
             </w:pPr>
+            <w:r>
+              <w:t xml:space="preserve">Termin mit Grafiker organisieren für Desktop, Breadcrumb, Sichten, Tabellen. </w:t>
+            </w:r>
           </w:p>
         </w:tc>
         <w:tc>
           <w:tcPr>
             <w:tcW w:w="850" w:type="dxa"/>
+            <w:shd w:val="clear" w:color="auto" w:fill="FED6A1" w:themeFill="background2" w:themeFillTint="66"/>
           </w:tcPr>
           <w:p>
             <w:pPr>
               <w:pStyle w:val="BSIStandard"/>
               <w:ind w:left="0"/>
+              <w:jc w:val="center"/>
               <w:cnfStyle w:val="000000000000" w:firstRow="0" w:lastRow="0" w:firstColumn="0" w:lastColumn="0" w:oddVBand="0" w:evenVBand="0" w:oddHBand="0" w:evenHBand="0" w:firstRowFirstColumn="0" w:firstRowLastColumn="0" w:lastRowFirstColumn="0" w:lastRowLastColumn="0"/>
             </w:pPr>
+            <w:r>
+              <w:t>i.A.</w:t>
+            </w:r>
           </w:p>
         </w:tc>
       </w:tr>
@@ -767,29 +780,8 @@
         <w:pStyle w:val="berschrift3Zwischentitel"/>
       </w:pPr>
       <w:r>
-        <w:t xml:space="preserve">Teilnehmer: </w:t>
-      </w:r>
-      <w:proofErr w:type="spellStart"/>
-      <w:r>
-        <w:t>awe</w:t>
-      </w:r>
-      <w:proofErr w:type="spellEnd"/>
-      <w:r>
-        <w:t xml:space="preserve">, </w:t>
-      </w:r>
-      <w:proofErr w:type="spellStart"/>
-      <w:r>
-        <w:t>cgu</w:t>
-      </w:r>
-      <w:proofErr w:type="spellEnd"/>
-      <w:r>
-        <w:t xml:space="preserve">, </w:t>
-      </w:r>
-      <w:proofErr w:type="spellStart"/>
-      <w:r>
-        <w:t>cru</w:t>
-      </w:r>
-      <w:proofErr w:type="spellEnd"/>
+        <w:t>Teilnehmer: awe, cgu, cru</w:t>
+      </w:r>
     </w:p>
     <w:p/>
     <w:p>
@@ -804,13 +796,8 @@
       <w:pPr>
         <w:pStyle w:val="Aufzhlung"/>
       </w:pPr>
-      <w:proofErr w:type="spellStart"/>
-      <w:r>
-        <w:t>Awe</w:t>
-      </w:r>
-      <w:proofErr w:type="spellEnd"/>
-      <w:r>
-        <w:t xml:space="preserve"> macht Projektadministration</w:t>
+      <w:r>
+        <w:t>Awe macht Projektadministration</w:t>
       </w:r>
     </w:p>
     <w:p>
@@ -818,23 +805,7 @@
         <w:pStyle w:val="Aufzhlung"/>
       </w:pPr>
       <w:r>
-        <w:t xml:space="preserve">Eigener Projekt-Share für </w:t>
-      </w:r>
-      <w:proofErr w:type="spellStart"/>
-      <w:r>
-        <w:t>Html</w:t>
-      </w:r>
-      <w:proofErr w:type="spellEnd"/>
-      <w:r>
-        <w:t xml:space="preserve"> UI erstellen (Scout </w:t>
-      </w:r>
-      <w:proofErr w:type="spellStart"/>
-      <w:r>
-        <w:t>Html</w:t>
-      </w:r>
-      <w:proofErr w:type="spellEnd"/>
-      <w:r>
-        <w:t xml:space="preserve"> UI?)</w:t>
+        <w:t>Eigener Projekt-Share für Html UI erstellen (Scout Html UI?)</w:t>
       </w:r>
     </w:p>
     <w:p>
@@ -863,63 +834,24 @@
       <w:pPr>
         <w:pStyle w:val="Aufzhlung"/>
       </w:pPr>
-      <w:proofErr w:type="spellStart"/>
-      <w:r>
-        <w:t>Awe</w:t>
-      </w:r>
-      <w:proofErr w:type="spellEnd"/>
-      <w:r>
-        <w:t>: Termin-Serie für Meeting am Mittwoch einrichten</w:t>
+      <w:r>
+        <w:t>Awe: Termin-Serie für Meeting am Mittwoch einrichten</w:t>
       </w:r>
     </w:p>
     <w:p>
       <w:pPr>
         <w:pStyle w:val="Aufzhlung"/>
       </w:pPr>
-      <w:proofErr w:type="spellStart"/>
-      <w:r>
-        <w:t>Awe</w:t>
-      </w:r>
-      <w:proofErr w:type="spellEnd"/>
-      <w:r>
-        <w:t xml:space="preserve">: E-Mail Verteiler </w:t>
-      </w:r>
-      <w:proofErr w:type="spellStart"/>
-      <w:r>
-        <w:t>scout_ui</w:t>
-      </w:r>
-      <w:proofErr w:type="spellEnd"/>
-      <w:r>
-        <w:t xml:space="preserve"> umbenennen (</w:t>
-      </w:r>
-      <w:proofErr w:type="spellStart"/>
-      <w:r>
-        <w:t>html_ui</w:t>
-      </w:r>
-      <w:proofErr w:type="spellEnd"/>
-      <w:r>
-        <w:t>?)</w:t>
+      <w:r>
+        <w:t>Awe: E-Mail Verteiler scout_ui umbenennen (html_ui?)</w:t>
       </w:r>
     </w:p>
     <w:p>
       <w:pPr>
         <w:pStyle w:val="Aufzhlung"/>
       </w:pPr>
-      <w:proofErr w:type="spellStart"/>
-      <w:r>
-        <w:t>Cgu</w:t>
-      </w:r>
-      <w:proofErr w:type="spellEnd"/>
-      <w:r>
-        <w:t xml:space="preserve">: </w:t>
-      </w:r>
-      <w:proofErr w:type="spellStart"/>
-      <w:r>
-        <w:t>Widget</w:t>
-      </w:r>
-      <w:proofErr w:type="spellEnd"/>
-      <w:r>
-        <w:t>-Entwickler soll jeweils Desktop und Mobile-Version entwickeln</w:t>
+      <w:r>
+        <w:t>Cgu: Widget-Entwickler soll jeweils Desktop und Mobile-Version entwickeln</w:t>
       </w:r>
     </w:p>
     <w:p>
@@ -927,112 +859,47 @@
         <w:pStyle w:val="Aufzhlung"/>
       </w:pPr>
       <w:r>
-        <w:t xml:space="preserve">Arbeitsaufteilung provisorisch: Cru – Desktop, </w:t>
-      </w:r>
-      <w:proofErr w:type="spellStart"/>
-      <w:r>
-        <w:t>Cgu</w:t>
-      </w:r>
-      <w:proofErr w:type="spellEnd"/>
-      <w:r>
-        <w:t xml:space="preserve"> – Mobile, André – Forms</w:t>
+        <w:t>Arbeitsaufteilung provisorisch: Cru – Desktop, Cgu – Mobile, André – Forms</w:t>
       </w:r>
     </w:p>
     <w:p>
       <w:pPr>
         <w:pStyle w:val="Aufzhlung"/>
       </w:pPr>
-      <w:proofErr w:type="spellStart"/>
-      <w:r>
-        <w:t>Cgu</w:t>
-      </w:r>
-      <w:proofErr w:type="spellEnd"/>
-      <w:r>
-        <w:t>: prüfen, ob die Tab-Box die Tabs seitlich haben soll</w:t>
+      <w:r>
+        <w:t>Cgu: prüfen, ob die Tab-Box die Tabs seitlich haben soll</w:t>
       </w:r>
     </w:p>
     <w:p>
       <w:pPr>
         <w:pStyle w:val="Aufzhlung"/>
       </w:pPr>
-      <w:proofErr w:type="spellStart"/>
-      <w:r>
-        <w:t>Cgu</w:t>
-      </w:r>
-      <w:proofErr w:type="spellEnd"/>
-      <w:r>
-        <w:t>: Link-Buttons in Dialogen evtl. auf der Seite anzeigen. BSI Pool als Inspiration anschauen.</w:t>
+      <w:r>
+        <w:t>Cgu: Link-Buttons in Dialogen evtl. auf der Seite anzeigen. BSI Pool als Inspiration anschauen.</w:t>
       </w:r>
     </w:p>
     <w:p>
       <w:pPr>
         <w:pStyle w:val="Aufzhlung"/>
       </w:pPr>
-      <w:proofErr w:type="spellStart"/>
-      <w:r>
-        <w:t>Awe</w:t>
-      </w:r>
-      <w:proofErr w:type="spellEnd"/>
-      <w:r>
-        <w:t xml:space="preserve">: Form-Layout gemäss </w:t>
-      </w:r>
-      <w:proofErr w:type="spellStart"/>
-      <w:r>
-        <w:t>Phyton</w:t>
-      </w:r>
-      <w:proofErr w:type="spellEnd"/>
-      <w:r>
-        <w:t>-Prototyp von Cru (auf Projektshare ablegen)</w:t>
+      <w:r>
+        <w:t>Awe: Form-Layout gemäss Phyton-Prototyp von Cru (auf Projektshare ablegen)</w:t>
       </w:r>
     </w:p>
     <w:p>
       <w:pPr>
         <w:pStyle w:val="Aufzhlung"/>
       </w:pPr>
-      <w:proofErr w:type="spellStart"/>
-      <w:r>
-        <w:t>Cgu</w:t>
-      </w:r>
-      <w:proofErr w:type="spellEnd"/>
-      <w:r>
-        <w:t xml:space="preserve">: Zusammenlegung von </w:t>
-      </w:r>
-      <w:proofErr w:type="spellStart"/>
-      <w:r>
-        <w:t>Json</w:t>
-      </w:r>
-      <w:proofErr w:type="spellEnd"/>
-      <w:r>
-        <w:t xml:space="preserve"> und </w:t>
-      </w:r>
-      <w:proofErr w:type="spellStart"/>
-      <w:r>
-        <w:t>Html</w:t>
-      </w:r>
-      <w:proofErr w:type="spellEnd"/>
-      <w:r>
-        <w:t xml:space="preserve"> Bundles. Ok, aber via Verteiler ankündigen um </w:t>
-      </w:r>
-      <w:proofErr w:type="spellStart"/>
-      <w:r>
-        <w:t>Merge</w:t>
-      </w:r>
-      <w:proofErr w:type="spellEnd"/>
-      <w:r>
-        <w:t>-Konflikte zu vermeiden.</w:t>
+      <w:r>
+        <w:t>Cgu: Zusammenlegung von Json und Html Bundles. Ok, aber via Verteiler ankündigen um Merge-Konflikte zu vermeiden.</w:t>
       </w:r>
     </w:p>
     <w:p>
       <w:pPr>
         <w:pStyle w:val="Aufzhlung"/>
       </w:pPr>
-      <w:proofErr w:type="spellStart"/>
-      <w:r>
-        <w:t>Cgu</w:t>
-      </w:r>
-      <w:proofErr w:type="spellEnd"/>
-      <w:r>
-        <w:t>: UI Entwickler langfristig einplanen für Support/Tickets, wenn Projekte das UI verwenden.</w:t>
+      <w:r>
+        <w:t>Cgu: UI Entwickler langfristig einplanen für Support/Tickets, wenn Projekte das UI verwenden.</w:t>
       </w:r>
     </w:p>
     <w:p>
@@ -1040,47 +907,164 @@
         <w:pStyle w:val="Aufzhlung"/>
       </w:pPr>
       <w:r>
-        <w:t>Cru: Schöner „</w:t>
-      </w:r>
-      <w:proofErr w:type="spellStart"/>
-      <w:r>
-        <w:t>Readonly</w:t>
-      </w:r>
-      <w:proofErr w:type="spellEnd"/>
-      <w:r>
-        <w:t xml:space="preserve">“ Zustand von Felder (z.B. für 360 Grad-Sicht) – Entwickler sollen nicht gezwungen sein als Workaround ein </w:t>
-      </w:r>
-      <w:proofErr w:type="spellStart"/>
-      <w:r>
-        <w:t>LabelField</w:t>
-      </w:r>
-      <w:proofErr w:type="spellEnd"/>
-      <w:r>
-        <w:t xml:space="preserve"> verwenden zu müssen.</w:t>
+        <w:t>Cru: Schöner „Readonly“ Zustand von Felder (z.B. für 360 Grad-Sicht) – Entwickler sollen nicht gezwungen sein als Workaround ein LabelField verwenden zu müssen.</w:t>
       </w:r>
     </w:p>
     <w:p>
       <w:pPr>
         <w:pStyle w:val="Aufzhlung"/>
       </w:pPr>
-      <w:proofErr w:type="spellStart"/>
-      <w:r>
-        <w:t>Awe</w:t>
-      </w:r>
-      <w:proofErr w:type="spellEnd"/>
-      <w:r>
-        <w:t>:</w:t>
-      </w:r>
-      <w:r>
-        <w:t xml:space="preserve"> Design, Look und Usability pro </w:t>
-      </w:r>
-      <w:proofErr w:type="spellStart"/>
-      <w:r>
-        <w:t>Widget</w:t>
-      </w:r>
-      <w:proofErr w:type="spellEnd"/>
-      <w:r>
-        <w:t xml:space="preserve"> abschliessend definieren bevor mit der technischen Umsetzung angefangen wird. </w:t>
+      <w:r>
+        <w:t>Awe:</w:t>
+      </w:r>
+      <w:r>
+        <w:t xml:space="preserve"> Design, Look und Usability pro Widget abschliessend definieren bevor mit der technischen Umsetzung angefangen wird. </w:t>
+      </w:r>
+    </w:p>
+    <w:p>
+      <w:pPr>
+        <w:pStyle w:val="Heading2"/>
+      </w:pPr>
+      <w:r>
+        <w:t>21.05.2014</w:t>
+      </w:r>
+    </w:p>
+    <w:p>
+      <w:pPr>
+        <w:pStyle w:val="berschrift3Zwischentitel"/>
+      </w:pPr>
+      <w:r>
+        <w:t>Teilnehmer: awe, bsh, cgu, cru</w:t>
+      </w:r>
+      <w:r>
+        <w:br/>
+      </w:r>
+    </w:p>
+    <w:p>
+      <w:pPr>
+        <w:pStyle w:val="Aufzhlung"/>
+      </w:pPr>
+      <w:r>
+        <w:t>Awe: Vorgehen à la Scrum, monatliche Sprints (endet jeweils am 20. des Monats), Priorisierung pro Sprint (z.Z. umgesetzt mit Attribut Reihenfolge auf CRM Aktivität). Bei Bedarf pro Aktivität weitere Tickets anlegen.</w:t>
+      </w:r>
+    </w:p>
+    <w:p>
+      <w:pPr>
+        <w:pStyle w:val="Aufzhlung"/>
+      </w:pPr>
+      <w:r>
+        <w:t>Cru: Prototyp für semantische Suche in CRM, es braucht eine Stelle wo man den Prototyp dummy-mässig unterbringen kann.</w:t>
+      </w:r>
+    </w:p>
+    <w:p>
+      <w:pPr>
+        <w:pStyle w:val="Aufzhlung"/>
+      </w:pPr>
+      <w:r>
+        <w:t>Awe: Gemäss Ressourcenplanung/Aufwandschätzung sind wir im 3. Quartal 2015 fertig</w:t>
+      </w:r>
+    </w:p>
+    <w:p>
+      <w:pPr>
+        <w:pStyle w:val="Aufzhlung"/>
+      </w:pPr>
+      <w:r>
+        <w:t>Cru: wir benötigen z.Z. keine weiteren Ressourcen (d.h. Holger wird nicht bei Html UI mitmachen)</w:t>
+      </w:r>
+    </w:p>
+    <w:p>
+      <w:pPr>
+        <w:pStyle w:val="BSIStandard"/>
+      </w:pPr>
+    </w:p>
+    <w:p>
+      <w:pPr>
+        <w:pStyle w:val="BSIStandard"/>
+      </w:pPr>
+    </w:p>
+    <w:p>
+      <w:pPr>
+        <w:pStyle w:val="Heading2"/>
+      </w:pPr>
+      <w:r>
+        <w:lastRenderedPageBreak/>
+        <w:t>28.05.2014</w:t>
+      </w:r>
+    </w:p>
+    <w:p>
+      <w:pPr>
+        <w:pStyle w:val="berschrift3Zwischentitel"/>
+      </w:pPr>
+      <w:r>
+        <w:t>Teilnehmer: awe, cgu, cru</w:t>
+      </w:r>
+      <w:r>
+        <w:br/>
+      </w:r>
+    </w:p>
+    <w:p>
+      <w:pPr>
+        <w:pStyle w:val="Aufzhlung"/>
+      </w:pPr>
+      <w:r>
+        <w:t>Cru: Arbeitspakete für Grafiker definieren, z.Z. v.a. für Desktop (Breadcrumb, Suche</w:t>
+      </w:r>
+      <w:r>
+        <w:t>, Sicht, Tabelle</w:t>
+      </w:r>
+      <w:r>
+        <w:t>) wichtig. Treffen einmal pro Monat.</w:t>
+      </w:r>
+    </w:p>
+    <w:p>
+      <w:pPr>
+        <w:pStyle w:val="Aufzhlung"/>
+      </w:pPr>
+      <w:r>
+        <w:t>Cgu</w:t>
+      </w:r>
+      <w:r>
+        <w:t>,</w:t>
+      </w:r>
+      <w:r>
+        <w:t xml:space="preserve"> Awe: Form-Layouter</w:t>
+      </w:r>
+      <w:r>
+        <w:t>, hohe Prio. Abhängigkeit zu Mobile</w:t>
+      </w:r>
+    </w:p>
+    <w:p>
+      <w:pPr>
+        <w:pStyle w:val="Aufzhlung"/>
+      </w:pPr>
+      <w:r>
+        <w:t xml:space="preserve">Cgu, </w:t>
+      </w:r>
+      <w:r>
+        <w:t>Awe: Darstellung</w:t>
+      </w:r>
+      <w:r>
+        <w:t xml:space="preserve"> von Dialogen, Lightbox</w:t>
+      </w:r>
+      <w:r>
+        <w:t>?</w:t>
+      </w:r>
+      <w:r>
+        <w:t xml:space="preserve"> Entwurf von einem TaskBar Widget.</w:t>
+      </w:r>
+      <w:r>
+        <w:t xml:space="preserve"> Vielleicht Windows 8 Kachel als Vorbild (intelligenter Inhalt)</w:t>
+      </w:r>
+    </w:p>
+    <w:p>
+      <w:pPr>
+        <w:pStyle w:val="Aufzhlung"/>
+      </w:pPr>
+      <w:r>
+        <w:t>Awe; Powerpoint für UI Prototypen erstellen</w:t>
+      </w:r>
+      <w:r>
+        <w:t>, Bereiche für Suche, Dialog-Stack</w:t>
       </w:r>
     </w:p>
     <w:p/>
@@ -5909,7 +5893,7 @@
 </file>
 
 <file path=customXml/itemProps1.xml><?xml version="1.0" encoding="utf-8"?>
-<ds:datastoreItem xmlns:ds="http://schemas.openxmlformats.org/officeDocument/2006/customXml" ds:itemID="{C89DF39A-1891-4B70-9F25-79FB3B767636}">
+<ds:datastoreItem xmlns:ds="http://schemas.openxmlformats.org/officeDocument/2006/customXml" ds:itemID="{C550A0BD-3DE5-40B3-9750-9492F05BAB6E}">
   <ds:schemaRefs>
     <ds:schemaRef ds:uri="http://schemas.openxmlformats.org/officeDocument/2006/bibliography"/>
   </ds:schemaRefs>

</xml_diff>

<commit_message>
HtmlUi: - updated Scout Html Ui Meeting.doxc - improved GridLayout.js - added handling for dialog close-button, system-buttons
</commit_message>
<xml_diff>
--- a/org.eclipse.scout.rt.ui.html.parent/org.eclipse.scout.rt.ui.html/docs/project_mgmt/Scout Html UI Meeting.docx
+++ b/org.eclipse.scout.rt.ui.html.parent/org.eclipse.scout.rt.ui.html/docs/project_mgmt/Scout Html UI Meeting.docx
@@ -94,7 +94,7 @@
           <w:color w:val="auto"/>
           <w:szCs w:val="24"/>
         </w:rPr>
-        <w:t>28.05.2014 11:39</w:t>
+        <w:t>28.05.2014 12:52</w:t>
       </w:r>
       <w:r>
         <w:rPr>
@@ -331,8 +331,6 @@
             <w:r>
               <w:t>Done</w:t>
             </w:r>
-            <w:bookmarkStart w:id="0" w:name="_GoBack"/>
-            <w:bookmarkEnd w:id="0"/>
           </w:p>
         </w:tc>
       </w:tr>
@@ -1067,6 +1065,44 @@
         <w:t>, Bereiche für Suche, Dialog-Stack</w:t>
       </w:r>
     </w:p>
+    <w:p>
+      <w:pPr>
+        <w:pStyle w:val="Heading2"/>
+      </w:pPr>
+      <w:r>
+        <w:t>04.06.2014</w:t>
+      </w:r>
+    </w:p>
+    <w:p>
+      <w:pPr>
+        <w:pStyle w:val="berschrift3Zwischentitel"/>
+      </w:pPr>
+      <w:r>
+        <w:t>Teilnehmer: awe, bsh, cgu</w:t>
+      </w:r>
+      <w:r>
+        <w:br/>
+      </w:r>
+      <w:bookmarkStart w:id="0" w:name="_GoBack"/>
+      <w:bookmarkEnd w:id="0"/>
+    </w:p>
+    <w:p>
+      <w:pPr>
+        <w:pStyle w:val="Aufzhlung"/>
+      </w:pPr>
+      <w:r>
+        <w:t>Wir machen z.Z. noch keinen Scout-Fork für Html UI und versuchen so lange es geht mit dem „extension“-PlugIn weiterzumachen.</w:t>
+      </w:r>
+    </w:p>
+    <w:p>
+      <w:pPr>
+        <w:pStyle w:val="Aufzhlung"/>
+        <w:numPr>
+          <w:ilvl w:val="0"/>
+          <w:numId w:val="0"/>
+        </w:numPr>
+      </w:pPr>
+    </w:p>
     <w:p/>
     <w:sectPr>
       <w:pgSz w:w="11906" w:h="16838" w:code="9"/>
@@ -5893,7 +5929,7 @@
 </file>
 
 <file path=customXml/itemProps1.xml><?xml version="1.0" encoding="utf-8"?>
-<ds:datastoreItem xmlns:ds="http://schemas.openxmlformats.org/officeDocument/2006/customXml" ds:itemID="{C550A0BD-3DE5-40B3-9750-9492F05BAB6E}">
+<ds:datastoreItem xmlns:ds="http://schemas.openxmlformats.org/officeDocument/2006/customXml" ds:itemID="{026FCD8C-FABB-444F-8C8B-688D8DFE0635}">
   <ds:schemaRefs>
     <ds:schemaRef ds:uri="http://schemas.openxmlformats.org/officeDocument/2006/bibliography"/>
   </ds:schemaRefs>

</xml_diff>

<commit_message>
HtmlUi: - Scout Html UI Meeting.docx updated
</commit_message>
<xml_diff>
--- a/org.eclipse.scout.rt.ui.html.parent/org.eclipse.scout.rt.ui.html/docs/project_mgmt/Scout Html UI Meeting.docx
+++ b/org.eclipse.scout.rt.ui.html.parent/org.eclipse.scout.rt.ui.html/docs/project_mgmt/Scout Html UI Meeting.docx
@@ -94,7 +94,7 @@
           <w:color w:val="auto"/>
           <w:szCs w:val="24"/>
         </w:rPr>
-        <w:t>28.05.2014 12:52</w:t>
+        <w:t>04.06.2014 10:27</w:t>
       </w:r>
       <w:r>
         <w:rPr>
@@ -1083,25 +1083,55 @@
       <w:r>
         <w:br/>
       </w:r>
+    </w:p>
+    <w:p>
+      <w:pPr>
+        <w:pStyle w:val="Aufzhlung"/>
+      </w:pPr>
+      <w:r>
+        <w:t>Wir machen z.Z. noch keinen Scout-Fork für Html UI und versuchen so lange es geht mit dem „extension“-PlugIn weiterzumachen.</w:t>
+      </w:r>
+    </w:p>
+    <w:p>
+      <w:pPr>
+        <w:pStyle w:val="Heading2"/>
+      </w:pPr>
+      <w:r>
+        <w:t>31</w:t>
+      </w:r>
+      <w:r>
+        <w:t>.0</w:t>
+      </w:r>
+      <w:r>
+        <w:t>7</w:t>
+      </w:r>
+      <w:r>
+        <w:t>.2014</w:t>
+      </w:r>
+    </w:p>
+    <w:p>
+      <w:pPr>
+        <w:pStyle w:val="berschrift3Zwischentitel"/>
+      </w:pPr>
+      <w:r>
+        <w:t>Ressourcenplanung</w:t>
+      </w:r>
+      <w:r>
+        <w:br/>
+      </w:r>
+    </w:p>
+    <w:p>
+      <w:pPr>
+        <w:pStyle w:val="Aufzhlung"/>
+      </w:pPr>
+      <w:r>
+        <w:t xml:space="preserve">Awe: </w:t>
+      </w:r>
       <w:bookmarkStart w:id="0" w:name="_GoBack"/>
       <w:bookmarkEnd w:id="0"/>
-    </w:p>
-    <w:p>
-      <w:pPr>
-        <w:pStyle w:val="Aufzhlung"/>
-      </w:pPr>
-      <w:r>
-        <w:t>Wir machen z.Z. noch keinen Scout-Fork für Html UI und versuchen so lange es geht mit dem „extension“-PlugIn weiterzumachen.</w:t>
-      </w:r>
-    </w:p>
-    <w:p>
-      <w:pPr>
-        <w:pStyle w:val="Aufzhlung"/>
-        <w:numPr>
-          <w:ilvl w:val="0"/>
-          <w:numId w:val="0"/>
-        </w:numPr>
-      </w:pPr>
+      <w:r>
+        <w:t>Beat wird vom Html UI Projekt abgezogen und wird für zwei Monate bei Gothaer arbeiten. Samuel Moser wurde darüber informiert, dass sich darum die Lieferung vom Html UI um ca. 1 Monat verzögern wird. Eine Ersatzperson macht für den Zeitraum von zwei Monaten aufgrund der Einarbeitungszeit wenig Sinn.</w:t>
+      </w:r>
     </w:p>
     <w:p/>
     <w:sectPr>
@@ -3417,7 +3447,6 @@
       <w:spacing w:after="0" w:line="240" w:lineRule="auto"/>
     </w:pPr>
     <w:tblPr>
-      <w:tblInd w:w="0" w:type="dxa"/>
       <w:tblBorders>
         <w:top w:val="single" w:sz="4" w:space="0" w:color="auto"/>
         <w:left w:val="single" w:sz="4" w:space="0" w:color="auto"/>
@@ -3426,12 +3455,6 @@
         <w:insideH w:val="single" w:sz="4" w:space="0" w:color="auto"/>
         <w:insideV w:val="single" w:sz="4" w:space="0" w:color="auto"/>
       </w:tblBorders>
-      <w:tblCellMar>
-        <w:top w:w="0" w:type="dxa"/>
-        <w:left w:w="108" w:type="dxa"/>
-        <w:bottom w:w="0" w:type="dxa"/>
-        <w:right w:w="108" w:type="dxa"/>
-      </w:tblCellMar>
     </w:tblPr>
   </w:style>
   <w:style w:type="paragraph" w:customStyle="1" w:styleId="Tabellentitel">
@@ -3789,19 +3812,12 @@
     <w:tblPr>
       <w:tblStyleRowBandSize w:val="1"/>
       <w:tblStyleColBandSize w:val="1"/>
-      <w:tblInd w:w="0" w:type="dxa"/>
       <w:tblBorders>
         <w:top w:val="single" w:sz="8" w:space="0" w:color="7F7F7F" w:themeColor="accent3"/>
         <w:left w:val="single" w:sz="8" w:space="0" w:color="7F7F7F" w:themeColor="accent3"/>
         <w:bottom w:val="single" w:sz="8" w:space="0" w:color="7F7F7F" w:themeColor="accent3"/>
         <w:right w:val="single" w:sz="8" w:space="0" w:color="7F7F7F" w:themeColor="accent3"/>
       </w:tblBorders>
-      <w:tblCellMar>
-        <w:top w:w="0" w:type="dxa"/>
-        <w:left w:w="108" w:type="dxa"/>
-        <w:bottom w:w="0" w:type="dxa"/>
-        <w:right w:w="108" w:type="dxa"/>
-      </w:tblCellMar>
     </w:tblPr>
     <w:tblStylePr w:type="firstRow">
       <w:pPr>
@@ -3881,19 +3897,12 @@
     <w:tblPr>
       <w:tblStyleRowBandSize w:val="1"/>
       <w:tblStyleColBandSize w:val="1"/>
-      <w:tblInd w:w="0" w:type="dxa"/>
       <w:tblBorders>
         <w:top w:val="single" w:sz="8" w:space="0" w:color="0082A1" w:themeColor="accent2"/>
         <w:left w:val="single" w:sz="8" w:space="0" w:color="0082A1" w:themeColor="accent2"/>
         <w:bottom w:val="single" w:sz="8" w:space="0" w:color="0082A1" w:themeColor="accent2"/>
         <w:right w:val="single" w:sz="8" w:space="0" w:color="0082A1" w:themeColor="accent2"/>
       </w:tblBorders>
-      <w:tblCellMar>
-        <w:top w:w="0" w:type="dxa"/>
-        <w:left w:w="108" w:type="dxa"/>
-        <w:bottom w:w="0" w:type="dxa"/>
-        <w:right w:w="108" w:type="dxa"/>
-      </w:tblCellMar>
     </w:tblPr>
     <w:tblStylePr w:type="firstRow">
       <w:pPr>
@@ -3973,19 +3982,12 @@
     <w:tblPr>
       <w:tblStyleRowBandSize w:val="1"/>
       <w:tblStyleColBandSize w:val="1"/>
-      <w:tblInd w:w="0" w:type="dxa"/>
       <w:tblBorders>
         <w:top w:val="single" w:sz="8" w:space="0" w:color="FE9915" w:themeColor="accent1"/>
         <w:left w:val="single" w:sz="8" w:space="0" w:color="FE9915" w:themeColor="accent1"/>
         <w:bottom w:val="single" w:sz="8" w:space="0" w:color="FE9915" w:themeColor="accent1"/>
         <w:right w:val="single" w:sz="8" w:space="0" w:color="FE9915" w:themeColor="accent1"/>
       </w:tblBorders>
-      <w:tblCellMar>
-        <w:top w:w="0" w:type="dxa"/>
-        <w:left w:w="108" w:type="dxa"/>
-        <w:bottom w:w="0" w:type="dxa"/>
-        <w:right w:w="108" w:type="dxa"/>
-      </w:tblCellMar>
     </w:tblPr>
     <w:tblStylePr w:type="firstRow">
       <w:pPr>
@@ -5059,7 +5061,6 @@
       <w:spacing w:after="0" w:line="240" w:lineRule="auto"/>
     </w:pPr>
     <w:tblPr>
-      <w:tblInd w:w="0" w:type="dxa"/>
       <w:tblBorders>
         <w:top w:val="single" w:sz="4" w:space="0" w:color="auto"/>
         <w:left w:val="single" w:sz="4" w:space="0" w:color="auto"/>
@@ -5068,12 +5069,6 @@
         <w:insideH w:val="single" w:sz="4" w:space="0" w:color="auto"/>
         <w:insideV w:val="single" w:sz="4" w:space="0" w:color="auto"/>
       </w:tblBorders>
-      <w:tblCellMar>
-        <w:top w:w="0" w:type="dxa"/>
-        <w:left w:w="108" w:type="dxa"/>
-        <w:bottom w:w="0" w:type="dxa"/>
-        <w:right w:w="108" w:type="dxa"/>
-      </w:tblCellMar>
     </w:tblPr>
   </w:style>
   <w:style w:type="paragraph" w:customStyle="1" w:styleId="Tabellentitel">
@@ -5431,19 +5426,12 @@
     <w:tblPr>
       <w:tblStyleRowBandSize w:val="1"/>
       <w:tblStyleColBandSize w:val="1"/>
-      <w:tblInd w:w="0" w:type="dxa"/>
       <w:tblBorders>
         <w:top w:val="single" w:sz="8" w:space="0" w:color="7F7F7F" w:themeColor="accent3"/>
         <w:left w:val="single" w:sz="8" w:space="0" w:color="7F7F7F" w:themeColor="accent3"/>
         <w:bottom w:val="single" w:sz="8" w:space="0" w:color="7F7F7F" w:themeColor="accent3"/>
         <w:right w:val="single" w:sz="8" w:space="0" w:color="7F7F7F" w:themeColor="accent3"/>
       </w:tblBorders>
-      <w:tblCellMar>
-        <w:top w:w="0" w:type="dxa"/>
-        <w:left w:w="108" w:type="dxa"/>
-        <w:bottom w:w="0" w:type="dxa"/>
-        <w:right w:w="108" w:type="dxa"/>
-      </w:tblCellMar>
     </w:tblPr>
     <w:tblStylePr w:type="firstRow">
       <w:pPr>
@@ -5523,19 +5511,12 @@
     <w:tblPr>
       <w:tblStyleRowBandSize w:val="1"/>
       <w:tblStyleColBandSize w:val="1"/>
-      <w:tblInd w:w="0" w:type="dxa"/>
       <w:tblBorders>
         <w:top w:val="single" w:sz="8" w:space="0" w:color="0082A1" w:themeColor="accent2"/>
         <w:left w:val="single" w:sz="8" w:space="0" w:color="0082A1" w:themeColor="accent2"/>
         <w:bottom w:val="single" w:sz="8" w:space="0" w:color="0082A1" w:themeColor="accent2"/>
         <w:right w:val="single" w:sz="8" w:space="0" w:color="0082A1" w:themeColor="accent2"/>
       </w:tblBorders>
-      <w:tblCellMar>
-        <w:top w:w="0" w:type="dxa"/>
-        <w:left w:w="108" w:type="dxa"/>
-        <w:bottom w:w="0" w:type="dxa"/>
-        <w:right w:w="108" w:type="dxa"/>
-      </w:tblCellMar>
     </w:tblPr>
     <w:tblStylePr w:type="firstRow">
       <w:pPr>
@@ -5615,19 +5596,12 @@
     <w:tblPr>
       <w:tblStyleRowBandSize w:val="1"/>
       <w:tblStyleColBandSize w:val="1"/>
-      <w:tblInd w:w="0" w:type="dxa"/>
       <w:tblBorders>
         <w:top w:val="single" w:sz="8" w:space="0" w:color="FE9915" w:themeColor="accent1"/>
         <w:left w:val="single" w:sz="8" w:space="0" w:color="FE9915" w:themeColor="accent1"/>
         <w:bottom w:val="single" w:sz="8" w:space="0" w:color="FE9915" w:themeColor="accent1"/>
         <w:right w:val="single" w:sz="8" w:space="0" w:color="FE9915" w:themeColor="accent1"/>
       </w:tblBorders>
-      <w:tblCellMar>
-        <w:top w:w="0" w:type="dxa"/>
-        <w:left w:w="108" w:type="dxa"/>
-        <w:bottom w:w="0" w:type="dxa"/>
-        <w:right w:w="108" w:type="dxa"/>
-      </w:tblCellMar>
     </w:tblPr>
     <w:tblStylePr w:type="firstRow">
       <w:pPr>
@@ -5929,7 +5903,7 @@
 </file>
 
 <file path=customXml/itemProps1.xml><?xml version="1.0" encoding="utf-8"?>
-<ds:datastoreItem xmlns:ds="http://schemas.openxmlformats.org/officeDocument/2006/customXml" ds:itemID="{026FCD8C-FABB-444F-8C8B-688D8DFE0635}">
+<ds:datastoreItem xmlns:ds="http://schemas.openxmlformats.org/officeDocument/2006/customXml" ds:itemID="{C0C76BB9-7275-458E-8D57-2F7BC714EFF1}">
   <ds:schemaRefs>
     <ds:schemaRef ds:uri="http://schemas.openxmlformats.org/officeDocument/2006/bibliography"/>
   </ds:schemaRefs>

</xml_diff>

<commit_message>
HtmlUi: - Updated Scout Html UI Meeting.docx
</commit_message>
<xml_diff>
--- a/org.eclipse.scout.rt.ui.html.parent/org.eclipse.scout.rt.ui.html/docs/project_mgmt/Scout Html UI Meeting.docx
+++ b/org.eclipse.scout.rt.ui.html.parent/org.eclipse.scout.rt.ui.html/docs/project_mgmt/Scout Html UI Meeting.docx
@@ -94,7 +94,7 @@
           <w:color w:val="auto"/>
           <w:szCs w:val="24"/>
         </w:rPr>
-        <w:t>04.06.2014 10:27</w:t>
+        <w:t>31.07.2014 16:52</w:t>
       </w:r>
       <w:r>
         <w:rPr>
@@ -404,7 +404,7 @@
         <w:tc>
           <w:tcPr>
             <w:tcW w:w="850" w:type="dxa"/>
-            <w:shd w:val="clear" w:color="auto" w:fill="FED6A1" w:themeFill="background2" w:themeFillTint="66"/>
+            <w:shd w:val="clear" w:color="auto" w:fill="CCE6EC" w:themeFill="accent5" w:themeFillTint="66"/>
           </w:tcPr>
           <w:p>
             <w:pPr>
@@ -414,7 +414,7 @@
               <w:cnfStyle w:val="000000000000" w:firstRow="0" w:lastRow="0" w:firstColumn="0" w:lastColumn="0" w:oddVBand="0" w:evenVBand="0" w:oddHBand="0" w:evenHBand="0" w:firstRowFirstColumn="0" w:firstRowLastColumn="0" w:lastRowFirstColumn="0" w:lastRowLastColumn="0"/>
             </w:pPr>
             <w:r>
-              <w:t>i.A.</w:t>
+              <w:t>Done</w:t>
             </w:r>
           </w:p>
         </w:tc>
@@ -1097,16 +1097,7 @@
         <w:pStyle w:val="Heading2"/>
       </w:pPr>
       <w:r>
-        <w:t>31</w:t>
-      </w:r>
-      <w:r>
-        <w:t>.0</w:t>
-      </w:r>
-      <w:r>
-        <w:t>7</w:t>
-      </w:r>
-      <w:r>
-        <w:t>.2014</w:t>
+        <w:t>31.07.2014</w:t>
       </w:r>
     </w:p>
     <w:p>
@@ -1127,13 +1118,98 @@
       <w:r>
         <w:t xml:space="preserve">Awe: </w:t>
       </w:r>
+      <w:r>
+        <w:t>Beat wird vom Html UI Projekt abgezogen und wird für zwei Monate bei Gothaer arbeiten. Samuel Moser wurde darüber informiert, dass sich darum die Lieferung vom Html UI um ca. 1 Monat verzögern wird. Eine Ersatzperson macht für den Zeitraum von zwei Monaten aufgrund der Einarbeitungszeit wenig Sinn.</w:t>
+      </w:r>
+    </w:p>
+    <w:p>
+      <w:pPr>
+        <w:pStyle w:val="Heading2"/>
+      </w:pPr>
+      <w:r>
+        <w:t>06.08.2014</w:t>
+      </w:r>
+    </w:p>
+    <w:p>
+      <w:pPr>
+        <w:pStyle w:val="berschrift3Zwischentitel"/>
+      </w:pPr>
+      <w:r>
+        <w:t xml:space="preserve">Teilnehmer: awe, </w:t>
+      </w:r>
+      <w:r>
+        <w:t>cru</w:t>
+      </w:r>
+      <w:r>
+        <w:t>, cgu</w:t>
+      </w:r>
+      <w:r>
+        <w:br/>
+      </w:r>
+    </w:p>
+    <w:p>
+      <w:pPr>
+        <w:pStyle w:val="Aufzhlung"/>
+      </w:pPr>
+      <w:r>
+        <w:t>Awe: besprechen von Projektfortschritt Monat Juli (losgelöste Dialoge, Session-Handling, Offline). Existiert alles als proof of concept, ist aber noch weit davon entfernt fertig zu sein.</w:t>
+      </w:r>
+    </w:p>
+    <w:p>
+      <w:pPr>
+        <w:pStyle w:val="Aufzhlung"/>
+      </w:pPr>
+      <w:r>
+        <w:t>Cru: Konkretes Beispiel für einen losgelösten Dialog wäre die Schnellsuche vom Contact Center (= min. Anforderung an das Konzept für solche Dialoge).</w:t>
+      </w:r>
+    </w:p>
+    <w:p>
+      <w:pPr>
+        <w:pStyle w:val="Aufzhlung"/>
+      </w:pPr>
+      <w:r>
+        <w:t>Open-Source: für BSI nicht wichtig, kann auch erst mit 2016 kommen. Wir haben momentan Wichtigeres zu tun. Cru: das OSS Html UI soll einen anderen Look haben und nicht wie BSI Software aussehen).</w:t>
+      </w:r>
+    </w:p>
+    <w:p>
+      <w:pPr>
+        <w:pStyle w:val="Aufzhlung"/>
+      </w:pPr>
+      <w:r>
+        <w:t xml:space="preserve">CRM 15: mit Rayo oder nur mit Argo? Awe: Zwecks Risiko-Minimierung wäre es sinnvoll CRM 15 auch mit Rayo betreiben zu können. Cru: es ist in Ok, wenn wir Zeit für Anpassungen in Rayo / CRM verwenden damit CRM 15 mit Rayo und Argo funktioniert. Knackpunkt ist, wie gut die Office-Integration funktioniert und z.B. Drag&amp;Drop Support </w:t>
+      </w:r>
+      <w:r>
+        <w:sym w:font="Wingdings" w:char="F0E0"/>
+      </w:r>
+      <w:r>
+        <w:t xml:space="preserve"> Abklären mit Ivan. Cgu: was für Alternativen haben wir zu Office 365? Was ist, wenn ein Kunde CRM 15 will aber kein Office 365 hat? Braucht es auch dann noch Rayo?</w:t>
+      </w:r>
+    </w:p>
+    <w:p>
+      <w:pPr>
+        <w:pStyle w:val="Aufzhlung"/>
+      </w:pPr>
+      <w:r>
+        <w:lastRenderedPageBreak/>
+        <w:t xml:space="preserve">Offline: Cgu/Awe – Limitierungen von generischem Offline-Konzept aufzeigen. Cgu: local storage von Browser ist limitiert, wir können gar nicht viele Stammdaten „mitnehmen“. Cru: Security ist wichtig – local storage muss verschlüsselt sein, es braucht ein Passwort aka „Zahlenschloss“. Wenn CRM Offline startet sieht man nur den Aktenkoffer, keine gecachten anderen Views. Awe: Sinnvoll wäre eine Kombination von generischer Offline-Lösung und spezifisch programmierten JavaScript Funktionen – eine Kombination sollte möglich sein. Cru: Usecase ist ein Besuch eines Versicherungsvertreters: er nimmt eine Kommunikation mit (inkl. Person), kann neue Verträge erzeugen und bestehende ändern, wenn wieder online mit Server synchronisieren. Sync-Status soll auch im UI ersichtlich sein (Ampel).  </w:t>
+      </w:r>
+      <w:r>
+        <w:t xml:space="preserve">Offline bearbeitete Daten sollen angezeigt werden. </w:t>
+      </w:r>
+      <w:r>
+        <w:t>Unter dem Teilen-Icon soll auch der Aktenkoffer zu finden sein.</w:t>
+      </w:r>
+    </w:p>
+    <w:p>
+      <w:pPr>
+        <w:pStyle w:val="Aufzhlung"/>
+      </w:pPr>
+      <w:r>
+        <w:t>Nächste Schritte: Cru – Html UI dem aktuellen Design von Festland anpassen, Komponenten (auch Java) richtig machen. CSS Tool verbessern (Variablen, Platzhalter, Erweiterbarkeit). Dann Offline-Konzept weiter.</w:t>
+      </w:r>
       <w:bookmarkStart w:id="0" w:name="_GoBack"/>
       <w:bookmarkEnd w:id="0"/>
-      <w:r>
-        <w:t>Beat wird vom Html UI Projekt abgezogen und wird für zwei Monate bei Gothaer arbeiten. Samuel Moser wurde darüber informiert, dass sich darum die Lieferung vom Html UI um ca. 1 Monat verzögern wird. Eine Ersatzperson macht für den Zeitraum von zwei Monaten aufgrund der Einarbeitungszeit wenig Sinn.</w:t>
-      </w:r>
     </w:p>
-    <w:p/>
     <w:sectPr>
       <w:pgSz w:w="11906" w:h="16838" w:code="9"/>
       <w:pgMar w:top="1418" w:right="1418" w:bottom="1474" w:left="1418" w:header="567" w:footer="527" w:gutter="0"/>
@@ -5903,7 +5979,7 @@
 </file>
 
 <file path=customXml/itemProps1.xml><?xml version="1.0" encoding="utf-8"?>
-<ds:datastoreItem xmlns:ds="http://schemas.openxmlformats.org/officeDocument/2006/customXml" ds:itemID="{C0C76BB9-7275-458E-8D57-2F7BC714EFF1}">
+<ds:datastoreItem xmlns:ds="http://schemas.openxmlformats.org/officeDocument/2006/customXml" ds:itemID="{59D7C2A5-6F52-483C-8DF9-A980DE5975B2}">
   <ds:schemaRefs>
     <ds:schemaRef ds:uri="http://schemas.openxmlformats.org/officeDocument/2006/bibliography"/>
   </ds:schemaRefs>

</xml_diff>